<commit_message>
Update LNI-Startseiten.docx, add PDF boomarks, refine README.md
</commit_message>
<xml_diff>
--- a/LNI-Startseiten.docx
+++ b/LNI-Startseiten.docx
@@ -929,6 +929,23 @@
     <w:p>
       <w:pPr>
         <w:tabs>
+          <w:tab w:val="left" w:pos="142"/>
+        </w:tabs>
+        <w:jc w:val="both"/>
+        <w:rPr>
+          <w:lang w:val="de-DE"/>
+        </w:rPr>
+      </w:pPr>
+      <w:r>
+        <w:rPr>
+          <w:lang w:val="de-DE"/>
+        </w:rPr>
+        <w:t>Torsten Brinda, Universität Duisburg-Essen, Germany</w:t>
+      </w:r>
+    </w:p>
+    <w:p>
+      <w:pPr>
+        <w:tabs>
           <w:tab w:val="left" w:pos="993"/>
         </w:tabs>
         <w:ind w:left="993" w:hanging="993"/>
@@ -1013,33 +1030,7 @@
         <w:rPr>
           <w:lang w:val="de-DE"/>
         </w:rPr>
-        <w:t>Andreas Thor, H</w:t>
-      </w:r>
-      <w:r>
-        <w:rPr>
-          <w:lang w:val="de-DE"/>
-        </w:rPr>
-        <w:t>F</w:t>
-      </w:r>
-      <w:r>
-        <w:rPr>
-          <w:lang w:val="de-DE"/>
-        </w:rPr>
-        <w:t>T</w:t>
-      </w:r>
-      <w:bookmarkStart w:id="0" w:name="_GoBack"/>
-      <w:bookmarkEnd w:id="0"/>
-      <w:r>
-        <w:rPr>
-          <w:lang w:val="de-DE"/>
-        </w:rPr>
-        <w:t xml:space="preserve"> Leipzig</w:t>
-      </w:r>
-      <w:r>
-        <w:rPr>
-          <w:lang w:val="de-DE"/>
-        </w:rPr>
-        <w:t>, Germany</w:t>
+        <w:t>Michael Goedicke, Universität Duisburg-Essen, Germany</w:t>
       </w:r>
     </w:p>
     <w:p>
@@ -1057,7 +1048,7 @@
         <w:rPr>
           <w:lang w:val="de-DE"/>
         </w:rPr>
-        <w:t>Michael Goedicke, Universität Duisburg-Essen, Germany</w:t>
+        <w:t>Ralf Hofestädt, Universität Bielefeld, Germany</w:t>
       </w:r>
     </w:p>
     <w:p>
@@ -1075,7 +1066,7 @@
         <w:rPr>
           <w:lang w:val="de-DE"/>
         </w:rPr>
-        <w:t>Ralf Hofestädt, Universität Bielefeld, Germany</w:t>
+        <w:t>Wolfgang Karl, KIT Karlsruhe, Germany</w:t>
       </w:r>
     </w:p>
     <w:p>
@@ -1110,6 +1101,20 @@
         <w:ind w:left="993" w:hanging="993"/>
         <w:jc w:val="both"/>
         <w:rPr>
+          <w:lang w:val="en-GB"/>
+        </w:rPr>
+      </w:pPr>
+      <w:r>
+        <w:t>Thomas Roth-Berghofer, University of West London, Great Britain</w:t>
+      </w:r>
+    </w:p>
+    <w:p>
+      <w:pPr>
+        <w:tabs>
+          <w:tab w:val="left" w:pos="142"/>
+        </w:tabs>
+        <w:jc w:val="both"/>
+        <w:rPr>
           <w:lang w:val="de-DE"/>
         </w:rPr>
       </w:pPr>
@@ -1117,22 +1122,24 @@
         <w:rPr>
           <w:lang w:val="de-DE"/>
         </w:rPr>
-        <w:t>Axel Lehmann, Universität der Bundeswehr München, Germany</w:t>
-      </w:r>
-    </w:p>
-    <w:p>
-      <w:pPr>
-        <w:tabs>
-          <w:tab w:val="left" w:pos="993"/>
-        </w:tabs>
-        <w:ind w:left="993" w:hanging="993"/>
+        <w:t>Peter Sanders, Karlsruher Institut für Technologie (KIT), Germany</w:t>
+      </w:r>
+    </w:p>
+    <w:p>
+      <w:pPr>
+        <w:tabs>
+          <w:tab w:val="left" w:pos="142"/>
+        </w:tabs>
         <w:jc w:val="both"/>
         <w:rPr>
           <w:lang w:val="en-GB"/>
         </w:rPr>
       </w:pPr>
       <w:r>
-        <w:t>Thomas Roth-Berghofer, University of West London, Great Britain</w:t>
+        <w:rPr>
+          <w:lang w:val="en-GB"/>
+        </w:rPr>
+        <w:t>Andreas Thor, HFT Leipzig, Germany</w:t>
       </w:r>
     </w:p>
     <w:p>
@@ -1142,52 +1149,12 @@
         </w:tabs>
         <w:jc w:val="both"/>
         <w:rPr>
-          <w:lang w:val="de-DE"/>
-        </w:rPr>
-      </w:pPr>
-      <w:r>
-        <w:rPr>
-          <w:lang w:val="de-DE"/>
-        </w:rPr>
-        <w:t>Peter Sanders, Karlsruher Institut für Technologie (KIT), Germany</w:t>
-      </w:r>
-    </w:p>
-    <w:p>
-      <w:pPr>
-        <w:tabs>
-          <w:tab w:val="left" w:pos="142"/>
-        </w:tabs>
-        <w:jc w:val="both"/>
-        <w:rPr>
-          <w:lang w:val="de-DE"/>
-        </w:rPr>
-      </w:pPr>
-      <w:r>
-        <w:rPr>
-          <w:lang w:val="de-DE"/>
-        </w:rPr>
-        <w:t>Torsten Brinda, Universität Duisburg-Essen</w:t>
-      </w:r>
-      <w:r>
-        <w:rPr>
-          <w:lang w:val="de-DE"/>
-        </w:rPr>
-        <w:t>, Germany</w:t>
-      </w:r>
-    </w:p>
-    <w:p>
-      <w:pPr>
-        <w:tabs>
-          <w:tab w:val="left" w:pos="142"/>
-        </w:tabs>
-        <w:jc w:val="both"/>
-        <w:rPr>
-          <w:lang w:val="de-DE"/>
-        </w:rPr>
-      </w:pPr>
-      <w:r>
-        <w:rPr>
-          <w:lang w:val="de-DE"/>
+          <w:lang w:val="en-GB"/>
+        </w:rPr>
+      </w:pPr>
+      <w:r>
+        <w:rPr>
+          <w:lang w:val="en-GB"/>
         </w:rPr>
         <w:t>Ingo Timm, Universität Trier, Germany</w:t>
       </w:r>
@@ -1361,7 +1328,7 @@
         <w:rPr>
           <w:lang w:val="de-DE"/>
         </w:rPr>
-        <w:t>7</w:t>
+        <w:t>8</w:t>
       </w:r>
     </w:p>
     <w:p>
@@ -1385,7 +1352,15 @@
         <w:rPr>
           <w:lang w:val="de-DE"/>
         </w:rPr>
-        <w:t xml:space="preserve"> Köllen Druck+Verlag GmbH, Bonn </w:t>
+        <w:t xml:space="preserve"> Köllen Druck+Verlag GmbH, Bon</w:t>
+      </w:r>
+      <w:bookmarkStart w:id="0" w:name="_GoBack"/>
+      <w:bookmarkEnd w:id="0"/>
+      <w:r>
+        <w:rPr>
+          <w:lang w:val="de-DE"/>
+        </w:rPr>
+        <w:t xml:space="preserve">n </w:t>
       </w:r>
     </w:p>
     <w:p>
@@ -1409,9 +1384,9 @@
         </w:rPr>
         <w:drawing>
           <wp:inline distT="0" distB="0" distL="0" distR="0">
-            <wp:extent cx="1190625" cy="419100"/>
-            <wp:effectExtent l="0" t="0" r="9525" b="0"/>
-            <wp:docPr id="7" name="Grafik 7"/>
+            <wp:extent cx="1227411" cy="429442"/>
+            <wp:effectExtent l="0" t="0" r="0" b="8890"/>
+            <wp:docPr id="8" name="Grafik 8"/>
             <wp:cNvGraphicFramePr>
               <a:graphicFrameLocks xmlns:a="http://schemas.openxmlformats.org/drawingml/2006/main" noChangeAspect="1"/>
             </wp:cNvGraphicFramePr>
@@ -1419,11 +1394,11 @@
               <a:graphicData uri="http://schemas.openxmlformats.org/drawingml/2006/picture">
                 <pic:pic xmlns:pic="http://schemas.openxmlformats.org/drawingml/2006/picture">
                   <pic:nvPicPr>
-                    <pic:cNvPr id="7" name="csm_by-nc.eu_01_8611d5313d.png"/>
+                    <pic:cNvPr id="8" name="cc-by-sa.png"/>
                     <pic:cNvPicPr/>
                   </pic:nvPicPr>
                   <pic:blipFill>
-                    <a:blip r:embed="rId8">
+                    <a:blip r:embed="rId8" cstate="print">
                       <a:extLst>
                         <a:ext uri="{28A0092B-C50C-407E-A947-70E740481C1C}">
                           <a14:useLocalDpi xmlns:a14="http://schemas.microsoft.com/office/drawing/2010/main" val="0"/>
@@ -1437,7 +1412,7 @@
                   <pic:spPr>
                     <a:xfrm>
                       <a:off x="0" y="0"/>
-                      <a:ext cx="1190625" cy="419100"/>
+                      <a:ext cx="1227411" cy="429442"/>
                     </a:xfrm>
                     <a:prstGeom prst="rect">
                       <a:avLst/>
@@ -1454,6 +1429,7 @@
       <w:pPr>
         <w:pStyle w:val="Volume-Text"/>
         <w:rPr>
+          <w:i/>
           <w:lang w:val="en-GB"/>
         </w:rPr>
       </w:pPr>
@@ -1463,60 +1439,20 @@
           <w:iCs/>
           <w:lang w:val="en-GB"/>
         </w:rPr>
-        <w:t xml:space="preserve">This book is </w:t>
-      </w:r>
+        <w:t xml:space="preserve">This book is licensed under a </w:t>
+      </w:r>
+      <w:hyperlink r:id="rId9" w:history="1">
+        <w:r>
+          <w:rPr>
+            <w:i/>
+            <w:lang w:val="en-GB"/>
+          </w:rPr>
+          <w:t>Creative Commons BY-SA 4.0 licence</w:t>
+        </w:r>
+      </w:hyperlink>
       <w:r>
         <w:rPr>
           <w:i/>
-          <w:iCs/>
-          <w:lang w:val="en-GB"/>
-        </w:rPr>
-        <w:t>licensed under</w:t>
-      </w:r>
-      <w:r>
-        <w:rPr>
-          <w:i/>
-          <w:iCs/>
-          <w:lang w:val="en-GB"/>
-        </w:rPr>
-        <w:t xml:space="preserve"> </w:t>
-      </w:r>
-      <w:r>
-        <w:rPr>
-          <w:i/>
-          <w:iCs/>
-          <w:lang w:val="en-GB"/>
-        </w:rPr>
-        <w:t>a Creative Commons</w:t>
-      </w:r>
-      <w:r>
-        <w:rPr>
-          <w:i/>
-          <w:iCs/>
-          <w:lang w:val="en-GB"/>
-        </w:rPr>
-        <w:t xml:space="preserve"> Attribution-NonCommercial 3.0</w:t>
-      </w:r>
-      <w:r>
-        <w:rPr>
-          <w:i/>
-          <w:iCs/>
-          <w:lang w:val="en-GB"/>
-        </w:rPr>
-        <w:t xml:space="preserve"> </w:t>
-      </w:r>
-      <w:r>
-        <w:rPr>
-          <w:i/>
-          <w:iCs/>
-          <w:lang w:val="en-GB"/>
-        </w:rPr>
-        <w:t>License</w:t>
-      </w:r>
-      <w:r>
-        <w:rPr>
-          <w:i/>
-          <w:iCs/>
           <w:lang w:val="en-GB"/>
         </w:rPr>
         <w:t>.</w:t>
@@ -1754,7 +1690,7 @@
                           </pic:cNvPicPr>
                         </pic:nvPicPr>
                         <pic:blipFill>
-                          <a:blip r:embed="rId9" cstate="print">
+                          <a:blip r:embed="rId10" cstate="print">
                             <a:extLst>
                               <a:ext uri="{28A0092B-C50C-407E-A947-70E740481C1C}">
                                 <a14:useLocalDpi xmlns:a14="http://schemas.microsoft.com/office/drawing/2010/main" val="0"/>
@@ -1883,7 +1819,7 @@
                           </pic:cNvPicPr>
                         </pic:nvPicPr>
                         <pic:blipFill>
-                          <a:blip r:embed="rId10">
+                          <a:blip r:embed="rId11">
                             <a:extLst>
                               <a:ext uri="{28A0092B-C50C-407E-A947-70E740481C1C}">
                                 <a14:useLocalDpi xmlns:a14="http://schemas.microsoft.com/office/drawing/2010/main" val="0"/>
@@ -2045,7 +1981,7 @@
                           </pic:cNvPicPr>
                         </pic:nvPicPr>
                         <pic:blipFill>
-                          <a:blip r:embed="rId11" cstate="print">
+                          <a:blip r:embed="rId12" cstate="print">
                             <a:extLst>
                               <a:ext uri="{28A0092B-C50C-407E-A947-70E740481C1C}">
                                 <a14:useLocalDpi xmlns:a14="http://schemas.microsoft.com/office/drawing/2010/main" val="0"/>
@@ -2181,7 +2117,7 @@
                           </pic:cNvPicPr>
                         </pic:nvPicPr>
                         <pic:blipFill>
-                          <a:blip r:embed="rId12">
+                          <a:blip r:embed="rId13">
                             <a:extLst>
                               <a:ext uri="{28A0092B-C50C-407E-A947-70E740481C1C}">
                                 <a14:useLocalDpi xmlns:a14="http://schemas.microsoft.com/office/drawing/2010/main" val="0"/>
@@ -2308,7 +2244,7 @@
                           </pic:cNvPicPr>
                         </pic:nvPicPr>
                         <pic:blipFill>
-                          <a:blip r:embed="rId13" cstate="print">
+                          <a:blip r:embed="rId14" cstate="print">
                             <a:extLst>
                               <a:ext uri="{28A0092B-C50C-407E-A947-70E740481C1C}">
                                 <a14:useLocalDpi xmlns:a14="http://schemas.microsoft.com/office/drawing/2010/main" val="0"/>
@@ -3307,7 +3243,7 @@
         <v:path o:extrusionok="f" gradientshapeok="t" o:connecttype="rect"/>
         <o:lock v:ext="edit" aspectratio="t"/>
       </v:shapetype>
-      <v:shape id="_x0000_i1026" type="#_x0000_t75" style="width:26.05pt;height:25.3pt" o:bullet="t">
+      <v:shape id="_x0000_i1029" type="#_x0000_t75" style="width:26.3pt;height:25.65pt" o:bullet="t">
         <v:imagedata r:id="rId1" o:title="bullet_gi"/>
       </v:shape>
     </w:pict>

</xml_diff>